<commit_message>
Adding Ideation document version2 and UML diagram version1
</commit_message>
<xml_diff>
--- a/Individual project documents/Ideation document/Ideation document Danko.docx
+++ b/Individual project documents/Ideation document/Ideation document Danko.docx
@@ -371,7 +371,61 @@
           <w:shd w:val="clear" w:color="auto" w:fill="FFFFFF"/>
           <w:lang w:val="en-US"/>
         </w:rPr>
-        <w:t>, leave comments/reviews on the exercises</w:t>
+        <w:t xml:space="preserve">, </w:t>
+      </w:r>
+      <w:r>
+        <w:rPr>
+          <w:rFonts w:ascii="Lato" w:hAnsi="Lato"/>
+          <w:color w:val="2D3B45"/>
+          <w:shd w:val="clear" w:color="auto" w:fill="FFFFFF"/>
+          <w:lang w:val="en-US"/>
+        </w:rPr>
+        <w:t>make</w:t>
+      </w:r>
+      <w:r>
+        <w:rPr>
+          <w:rFonts w:ascii="Lato" w:hAnsi="Lato"/>
+          <w:color w:val="2D3B45"/>
+          <w:shd w:val="clear" w:color="auto" w:fill="FFFFFF"/>
+          <w:lang w:val="en-US"/>
+        </w:rPr>
+        <w:t xml:space="preserve"> comments/reviews</w:t>
+      </w:r>
+      <w:r>
+        <w:rPr>
+          <w:rFonts w:ascii="Lato" w:hAnsi="Lato"/>
+          <w:color w:val="2D3B45"/>
+          <w:shd w:val="clear" w:color="auto" w:fill="FFFFFF"/>
+          <w:lang w:val="en-US"/>
+        </w:rPr>
+        <w:t xml:space="preserve"> (edit them or delete them if needed</w:t>
+      </w:r>
+      <w:r>
+        <w:rPr>
+          <w:rFonts w:ascii="Lato" w:hAnsi="Lato"/>
+          <w:color w:val="2D3B45"/>
+          <w:shd w:val="clear" w:color="auto" w:fill="FFFFFF"/>
+          <w:lang w:val="en-US"/>
+        </w:rPr>
+        <w:t>; see all the comments made by previous people</w:t>
+      </w:r>
+      <w:r>
+        <w:rPr>
+          <w:rFonts w:ascii="Lato" w:hAnsi="Lato"/>
+          <w:color w:val="2D3B45"/>
+          <w:shd w:val="clear" w:color="auto" w:fill="FFFFFF"/>
+          <w:lang w:val="en-US"/>
+        </w:rPr>
+        <w:t>)</w:t>
+      </w:r>
+      <w:r>
+        <w:rPr>
+          <w:rFonts w:ascii="Lato" w:hAnsi="Lato"/>
+          <w:color w:val="2D3B45"/>
+          <w:shd w:val="clear" w:color="auto" w:fill="FFFFFF"/>
+          <w:lang w:val="en-US"/>
+        </w:rPr>
+        <w:t xml:space="preserve"> on the exercises</w:t>
       </w:r>
       <w:r>
         <w:rPr>
@@ -389,61 +443,49 @@
           <w:shd w:val="clear" w:color="auto" w:fill="FFFFFF"/>
           <w:lang w:val="en-US"/>
         </w:rPr>
-        <w:t>, optionally a member account which</w:t>
-      </w:r>
-      <w:r>
-        <w:rPr>
-          <w:rFonts w:ascii="Lato" w:hAnsi="Lato"/>
-          <w:color w:val="2D3B45"/>
-          <w:shd w:val="clear" w:color="auto" w:fill="FFFFFF"/>
-          <w:lang w:val="en-US"/>
-        </w:rPr>
-        <w:t xml:space="preserve"> </w:t>
-      </w:r>
-      <w:r>
-        <w:rPr>
-          <w:rFonts w:ascii="Lato" w:hAnsi="Lato"/>
-          <w:color w:val="2D3B45"/>
-          <w:shd w:val="clear" w:color="auto" w:fill="FFFFFF"/>
-          <w:lang w:val="en-US"/>
-        </w:rPr>
-        <w:t xml:space="preserve">will have more </w:t>
-      </w:r>
-      <w:r>
-        <w:rPr>
-          <w:rFonts w:ascii="Lato" w:hAnsi="Lato"/>
-          <w:color w:val="2D3B45"/>
-          <w:shd w:val="clear" w:color="auto" w:fill="FFFFFF"/>
-          <w:lang w:val="en-US"/>
-        </w:rPr>
-        <w:t>benefits (</w:t>
-      </w:r>
-      <w:r>
-        <w:rPr>
-          <w:rFonts w:ascii="Lato" w:hAnsi="Lato"/>
-          <w:color w:val="2D3B45"/>
-          <w:shd w:val="clear" w:color="auto" w:fill="FFFFFF"/>
-          <w:lang w:val="en-US"/>
-        </w:rPr>
-        <w:t xml:space="preserve">possibly </w:t>
-      </w:r>
-      <w:r>
-        <w:rPr>
-          <w:rFonts w:ascii="Lato" w:hAnsi="Lato"/>
-          <w:color w:val="2D3B45"/>
-          <w:shd w:val="clear" w:color="auto" w:fill="FFFFFF"/>
-          <w:lang w:val="en-US"/>
-        </w:rPr>
-        <w:t>favorite exercises and contact with the fitness trainers)</w:t>
-      </w:r>
-      <w:r>
-        <w:rPr>
-          <w:rFonts w:ascii="Lato" w:hAnsi="Lato"/>
-          <w:color w:val="2D3B45"/>
-          <w:shd w:val="clear" w:color="auto" w:fill="FFFFFF"/>
-          <w:lang w:val="en-US"/>
-        </w:rPr>
-        <w:t xml:space="preserve"> than the “common” user.</w:t>
+        <w:t>. T</w:t>
+      </w:r>
+      <w:r>
+        <w:rPr>
+          <w:rFonts w:ascii="Lato" w:hAnsi="Lato"/>
+          <w:color w:val="2D3B45"/>
+          <w:shd w:val="clear" w:color="auto" w:fill="FFFFFF"/>
+        </w:rPr>
+        <w:t xml:space="preserve">imetables </w:t>
+      </w:r>
+      <w:r>
+        <w:rPr>
+          <w:rFonts w:ascii="Lato" w:hAnsi="Lato"/>
+          <w:color w:val="2D3B45"/>
+          <w:shd w:val="clear" w:color="auto" w:fill="FFFFFF"/>
+          <w:lang w:val="en-US"/>
+        </w:rPr>
+        <w:t>for</w:t>
+      </w:r>
+      <w:r>
+        <w:rPr>
+          <w:rFonts w:ascii="Lato" w:hAnsi="Lato"/>
+          <w:color w:val="2D3B45"/>
+          <w:shd w:val="clear" w:color="auto" w:fill="FFFFFF"/>
+        </w:rPr>
+        <w:t xml:space="preserve"> members </w:t>
+      </w:r>
+      <w:r>
+        <w:rPr>
+          <w:rFonts w:ascii="Lato" w:hAnsi="Lato"/>
+          <w:color w:val="2D3B45"/>
+          <w:shd w:val="clear" w:color="auto" w:fill="FFFFFF"/>
+          <w:lang w:val="en-US"/>
+        </w:rPr>
+        <w:t xml:space="preserve">so they </w:t>
+      </w:r>
+      <w:r>
+        <w:rPr>
+          <w:rFonts w:ascii="Lato" w:hAnsi="Lato"/>
+          <w:color w:val="2D3B45"/>
+          <w:shd w:val="clear" w:color="auto" w:fill="FFFFFF"/>
+        </w:rPr>
+        <w:t>can schedule appointments with one of the trainers.</w:t>
       </w:r>
     </w:p>
     <w:p>
@@ -623,7 +665,7 @@
             <w:szCs w:val="24"/>
             <w:lang w:val="en-US"/>
           </w:rPr>
-          <w:t>https://www.figma.com/file/GV77gqGWVlM5M5oFqZWg41/Untitled?node-id=0%3A1&amp;t=56hoxMb3HfjtP2mW-1</w:t>
+          <w:t>https://www.figma.com/file/ncd8yPAnd5ALlWo50m5wLQ/Untitled?node-id=0%3A1&amp;t=gF9yXMFAiz8wtZsi-1</w:t>
         </w:r>
       </w:hyperlink>
     </w:p>
@@ -649,10 +691,10 @@
           <w:lang w:val="en-US"/>
         </w:rPr>
         <w:drawing>
-          <wp:inline distT="0" distB="0" distL="0" distR="0" wp14:anchorId="49404004" wp14:editId="7E7D9EE2">
-            <wp:extent cx="5731510" cy="3553460"/>
-            <wp:effectExtent l="0" t="0" r="2540" b="8890"/>
-            <wp:docPr id="3" name="Picture 3" descr="Graphical user interface&#10;&#10;Description automatically generated"/>
+          <wp:inline distT="0" distB="0" distL="0" distR="0" wp14:anchorId="36916ABC" wp14:editId="71546CDF">
+            <wp:extent cx="5731510" cy="3376295"/>
+            <wp:effectExtent l="0" t="0" r="2540" b="0"/>
+            <wp:docPr id="2" name="Picture 2" descr="Graphical user interface, application&#10;&#10;Description automatically generated"/>
             <wp:cNvGraphicFramePr>
               <a:graphicFrameLocks xmlns:a="http://schemas.openxmlformats.org/drawingml/2006/main" noChangeAspect="1"/>
             </wp:cNvGraphicFramePr>
@@ -660,7 +702,7 @@
               <a:graphicData uri="http://schemas.openxmlformats.org/drawingml/2006/picture">
                 <pic:pic xmlns:pic="http://schemas.openxmlformats.org/drawingml/2006/picture">
                   <pic:nvPicPr>
-                    <pic:cNvPr id="3" name="Picture 3" descr="Graphical user interface&#10;&#10;Description automatically generated"/>
+                    <pic:cNvPr id="2" name="Picture 2" descr="Graphical user interface, application&#10;&#10;Description automatically generated"/>
                     <pic:cNvPicPr/>
                   </pic:nvPicPr>
                   <pic:blipFill>
@@ -678,7 +720,7 @@
                   <pic:spPr>
                     <a:xfrm>
                       <a:off x="0" y="0"/>
-                      <a:ext cx="5731510" cy="3553460"/>
+                      <a:ext cx="5731510" cy="3376295"/>
                     </a:xfrm>
                     <a:prstGeom prst="rect">
                       <a:avLst/>

</xml_diff>

<commit_message>
Final Ideation document version + UML diagram version 2
</commit_message>
<xml_diff>
--- a/Individual project documents/Ideation document/Ideation document Danko.docx
+++ b/Individual project documents/Ideation document/Ideation document Danko.docx
@@ -251,7 +251,25 @@
           <w:shd w:val="clear" w:color="auto" w:fill="FFFFFF"/>
           <w:lang w:val="en-US"/>
         </w:rPr>
-        <w:t>Its key features are creating an exercise, editing existing exercises or deleting them</w:t>
+        <w:t xml:space="preserve">Its key features are </w:t>
+      </w:r>
+      <w:r>
+        <w:rPr>
+          <w:rFonts w:ascii="Lato" w:hAnsi="Lato"/>
+          <w:color w:val="2D3B45"/>
+          <w:shd w:val="clear" w:color="auto" w:fill="FFFFFF"/>
+          <w:lang w:val="en-US"/>
+        </w:rPr>
+        <w:t>searching/</w:t>
+      </w:r>
+      <w:r>
+        <w:rPr>
+          <w:rFonts w:ascii="Lato" w:hAnsi="Lato"/>
+          <w:color w:val="2D3B45"/>
+          <w:shd w:val="clear" w:color="auto" w:fill="FFFFFF"/>
+          <w:lang w:val="en-US"/>
+        </w:rPr>
+        <w:t>creating an exercise, editing existing exercises or deleting them</w:t>
       </w:r>
       <w:r>
         <w:rPr>
@@ -344,7 +362,51 @@
           <w:shd w:val="clear" w:color="auto" w:fill="FFFFFF"/>
           <w:lang w:val="en-US"/>
         </w:rPr>
-        <w:t xml:space="preserve">. As functionalities the website users will be able to read the </w:t>
+        <w:t>. As functionalities</w:t>
+      </w:r>
+      <w:r>
+        <w:rPr>
+          <w:rFonts w:ascii="Lato" w:hAnsi="Lato"/>
+          <w:color w:val="2D3B45"/>
+          <w:shd w:val="clear" w:color="auto" w:fill="FFFFFF"/>
+          <w:lang w:val="en-US"/>
+        </w:rPr>
+        <w:t>:</w:t>
+      </w:r>
+    </w:p>
+    <w:p>
+      <w:pPr>
+        <w:pStyle w:val="ListParagraph"/>
+        <w:numPr>
+          <w:ilvl w:val="0"/>
+          <w:numId w:val="2"/>
+        </w:numPr>
+        <w:shd w:val="clear" w:color="auto" w:fill="FFFFFF"/>
+        <w:spacing w:before="100" w:beforeAutospacing="1" w:after="100" w:afterAutospacing="1" w:line="240" w:lineRule="auto"/>
+        <w:rPr>
+          <w:rFonts w:ascii="Lato" w:hAnsi="Lato"/>
+          <w:color w:val="2D3B45"/>
+          <w:shd w:val="clear" w:color="auto" w:fill="FFFFFF"/>
+          <w:lang w:val="en-US"/>
+        </w:rPr>
+      </w:pPr>
+      <w:r>
+        <w:rPr>
+          <w:rFonts w:ascii="Lato" w:hAnsi="Lato"/>
+          <w:color w:val="2D3B45"/>
+          <w:shd w:val="clear" w:color="auto" w:fill="FFFFFF"/>
+          <w:lang w:val="en-US"/>
+        </w:rPr>
+        <w:t>All</w:t>
+      </w:r>
+      <w:r>
+        <w:rPr>
+          <w:rFonts w:ascii="Lato" w:hAnsi="Lato"/>
+          <w:color w:val="2D3B45"/>
+          <w:shd w:val="clear" w:color="auto" w:fill="FFFFFF"/>
+          <w:lang w:val="en-US"/>
+        </w:rPr>
+        <w:t xml:space="preserve"> website users will be able to read the </w:t>
       </w:r>
       <w:r>
         <w:rPr>
@@ -362,34 +424,87 @@
           <w:shd w:val="clear" w:color="auto" w:fill="FFFFFF"/>
           <w:lang w:val="en-US"/>
         </w:rPr>
-        <w:t xml:space="preserve"> information, search for exercises, rate exercises, access to BMI/TDEE calculator</w:t>
-      </w:r>
-      <w:r>
-        <w:rPr>
-          <w:rFonts w:ascii="Lato" w:hAnsi="Lato"/>
-          <w:color w:val="2D3B45"/>
-          <w:shd w:val="clear" w:color="auto" w:fill="FFFFFF"/>
-          <w:lang w:val="en-US"/>
-        </w:rPr>
-        <w:t xml:space="preserve">, </w:t>
-      </w:r>
-      <w:r>
-        <w:rPr>
-          <w:rFonts w:ascii="Lato" w:hAnsi="Lato"/>
-          <w:color w:val="2D3B45"/>
-          <w:shd w:val="clear" w:color="auto" w:fill="FFFFFF"/>
-          <w:lang w:val="en-US"/>
-        </w:rPr>
-        <w:t>make</w:t>
-      </w:r>
-      <w:r>
-        <w:rPr>
-          <w:rFonts w:ascii="Lato" w:hAnsi="Lato"/>
-          <w:color w:val="2D3B45"/>
-          <w:shd w:val="clear" w:color="auto" w:fill="FFFFFF"/>
-          <w:lang w:val="en-US"/>
-        </w:rPr>
-        <w:t xml:space="preserve"> comments/reviews</w:t>
+        <w:t xml:space="preserve"> information, search for exercises,</w:t>
+      </w:r>
+      <w:r>
+        <w:rPr>
+          <w:rFonts w:ascii="Lato" w:hAnsi="Lato"/>
+          <w:color w:val="2D3B45"/>
+          <w:shd w:val="clear" w:color="auto" w:fill="FFFFFF"/>
+          <w:lang w:val="en-US"/>
+        </w:rPr>
+        <w:t xml:space="preserve"> </w:t>
+      </w:r>
+      <w:r>
+        <w:rPr>
+          <w:rFonts w:ascii="Lato" w:hAnsi="Lato"/>
+          <w:color w:val="2D3B45"/>
+          <w:shd w:val="clear" w:color="auto" w:fill="FFFFFF"/>
+          <w:lang w:val="en-US"/>
+        </w:rPr>
+        <w:t>access to BMI/TDEE calculato</w:t>
+      </w:r>
+      <w:r>
+        <w:rPr>
+          <w:rFonts w:ascii="Lato" w:hAnsi="Lato"/>
+          <w:color w:val="2D3B45"/>
+          <w:shd w:val="clear" w:color="auto" w:fill="FFFFFF"/>
+          <w:lang w:val="en-US"/>
+        </w:rPr>
+        <w:t xml:space="preserve">r, see comments on exercises. </w:t>
+      </w:r>
+    </w:p>
+    <w:p>
+      <w:pPr>
+        <w:pStyle w:val="ListParagraph"/>
+        <w:numPr>
+          <w:ilvl w:val="0"/>
+          <w:numId w:val="2"/>
+        </w:numPr>
+        <w:shd w:val="clear" w:color="auto" w:fill="FFFFFF"/>
+        <w:spacing w:before="100" w:beforeAutospacing="1" w:after="100" w:afterAutospacing="1" w:line="240" w:lineRule="auto"/>
+        <w:rPr>
+          <w:rFonts w:ascii="Lato" w:hAnsi="Lato"/>
+          <w:color w:val="2D3B45"/>
+          <w:shd w:val="clear" w:color="auto" w:fill="FFFFFF"/>
+          <w:lang w:val="en-US"/>
+        </w:rPr>
+      </w:pPr>
+      <w:r>
+        <w:rPr>
+          <w:rFonts w:ascii="Lato" w:hAnsi="Lato"/>
+          <w:color w:val="2D3B45"/>
+          <w:shd w:val="clear" w:color="auto" w:fill="FFFFFF"/>
+          <w:lang w:val="en-US"/>
+        </w:rPr>
+        <w:t xml:space="preserve">Members can </w:t>
+      </w:r>
+      <w:r>
+        <w:rPr>
+          <w:rFonts w:ascii="Lato" w:hAnsi="Lato"/>
+          <w:color w:val="2D3B45"/>
+          <w:shd w:val="clear" w:color="auto" w:fill="FFFFFF"/>
+          <w:lang w:val="en-US"/>
+        </w:rPr>
+        <w:t xml:space="preserve">rate exercises, </w:t>
+      </w:r>
+      <w:r>
+        <w:rPr>
+          <w:rFonts w:ascii="Lato" w:hAnsi="Lato"/>
+          <w:color w:val="2D3B45"/>
+          <w:shd w:val="clear" w:color="auto" w:fill="FFFFFF"/>
+          <w:lang w:val="en-US"/>
+        </w:rPr>
+        <w:t xml:space="preserve">make </w:t>
+      </w:r>
+      <w:r>
+        <w:rPr>
+          <w:rFonts w:ascii="Lato" w:hAnsi="Lato"/>
+          <w:color w:val="2D3B45"/>
+          <w:shd w:val="clear" w:color="auto" w:fill="FFFFFF"/>
+          <w:lang w:val="en-US"/>
+        </w:rPr>
+        <w:t>comments/reviews</w:t>
       </w:r>
       <w:r>
         <w:rPr>
@@ -486,6 +601,76 @@
           <w:shd w:val="clear" w:color="auto" w:fill="FFFFFF"/>
         </w:rPr>
         <w:t>can schedule appointments with one of the trainers.</w:t>
+      </w:r>
+    </w:p>
+    <w:p>
+      <w:pPr>
+        <w:pStyle w:val="ListParagraph"/>
+        <w:numPr>
+          <w:ilvl w:val="0"/>
+          <w:numId w:val="2"/>
+        </w:numPr>
+        <w:shd w:val="clear" w:color="auto" w:fill="FFFFFF"/>
+        <w:spacing w:before="100" w:beforeAutospacing="1" w:after="100" w:afterAutospacing="1" w:line="240" w:lineRule="auto"/>
+        <w:rPr>
+          <w:rFonts w:ascii="Lato" w:hAnsi="Lato"/>
+          <w:color w:val="2D3B45"/>
+          <w:shd w:val="clear" w:color="auto" w:fill="FFFFFF"/>
+          <w:lang w:val="en-US"/>
+        </w:rPr>
+      </w:pPr>
+      <w:r>
+        <w:rPr>
+          <w:rFonts w:ascii="Lato" w:hAnsi="Lato"/>
+          <w:color w:val="2D3B45"/>
+          <w:shd w:val="clear" w:color="auto" w:fill="FFFFFF"/>
+          <w:lang w:val="en-US"/>
+        </w:rPr>
+        <w:t>Admin verifies the comments,</w:t>
+      </w:r>
+      <w:r>
+        <w:rPr>
+          <w:rFonts w:ascii="Lato" w:hAnsi="Lato"/>
+          <w:color w:val="2D3B45"/>
+          <w:shd w:val="clear" w:color="auto" w:fill="FFFFFF"/>
+          <w:lang w:val="en-US"/>
+        </w:rPr>
+        <w:t xml:space="preserve"> </w:t>
+      </w:r>
+      <w:r>
+        <w:rPr>
+          <w:rFonts w:ascii="Lato" w:hAnsi="Lato"/>
+          <w:color w:val="2D3B45"/>
+          <w:shd w:val="clear" w:color="auto" w:fill="FFFFFF"/>
+          <w:lang w:val="en-US"/>
+        </w:rPr>
+        <w:t>maintaining the displayed information on the website.</w:t>
+      </w:r>
+    </w:p>
+    <w:p>
+      <w:pPr>
+        <w:pStyle w:val="ListParagraph"/>
+        <w:numPr>
+          <w:ilvl w:val="0"/>
+          <w:numId w:val="2"/>
+        </w:numPr>
+        <w:shd w:val="clear" w:color="auto" w:fill="FFFFFF"/>
+        <w:spacing w:before="100" w:beforeAutospacing="1" w:after="100" w:afterAutospacing="1" w:line="240" w:lineRule="auto"/>
+        <w:rPr>
+          <w:rFonts w:ascii="Lato" w:hAnsi="Lato"/>
+          <w:color w:val="2D3B45"/>
+          <w:shd w:val="clear" w:color="auto" w:fill="FFFFFF"/>
+          <w:lang w:val="en-US"/>
+        </w:rPr>
+      </w:pPr>
+      <w:r>
+        <w:rPr>
+          <w:rFonts w:ascii="Lato" w:hAnsi="Lato"/>
+          <w:color w:val="2D3B45"/>
+          <w:shd w:val="clear" w:color="auto" w:fill="FFFFFF"/>
+          <w:lang w:val="en-US"/>
+        </w:rPr>
+        <w:t>Trainers can edit their timetable and see their customers on their profile page.</w:t>
       </w:r>
     </w:p>
     <w:p>
@@ -639,7 +824,6 @@
           <w:szCs w:val="24"/>
           <w:lang w:val="en-US"/>
         </w:rPr>
-        <w:lastRenderedPageBreak/>
         <w:t xml:space="preserve">Wireframe (link to Figma): </w:t>
       </w:r>
     </w:p>
@@ -758,6 +942,119 @@
 <file path=word/numbering.xml><?xml version="1.0" encoding="utf-8"?>
 <w:numbering xmlns:wpc="http://schemas.microsoft.com/office/word/2010/wordprocessingCanvas" xmlns:cx="http://schemas.microsoft.com/office/drawing/2014/chartex" xmlns:cx1="http://schemas.microsoft.com/office/drawing/2015/9/8/chartex" xmlns:cx2="http://schemas.microsoft.com/office/drawing/2015/10/21/chartex" xmlns:cx3="http://schemas.microsoft.com/office/drawing/2016/5/9/chartex" xmlns:cx4="http://schemas.microsoft.com/office/drawing/2016/5/10/chartex" xmlns:cx5="http://schemas.microsoft.com/office/drawing/2016/5/11/chartex" xmlns:cx6="http://schemas.microsoft.com/office/drawing/2016/5/12/chartex" xmlns:cx7="http://schemas.microsoft.com/office/drawing/2016/5/13/chartex" xmlns:cx8="http://schemas.microsoft.com/office/drawing/2016/5/14/chartex" xmlns:mc="http://schemas.openxmlformats.org/markup-compatibility/2006" xmlns:aink="http://schemas.microsoft.com/office/drawing/2016/ink" xmlns:am3d="http://schemas.microsoft.com/office/drawing/2017/model3d" xmlns:o="urn:schemas-microsoft-com:office:office" xmlns:oel="http://schemas.microsoft.com/office/2019/extlst" xmlns:r="http://schemas.openxmlformats.org/officeDocument/2006/relationships" xmlns:m="http://schemas.openxmlformats.org/officeDocument/2006/math" xmlns:v="urn:schemas-microsoft-com:vml" xmlns:wp14="http://schemas.microsoft.com/office/word/2010/wordprocessingDrawing" xmlns:wp="http://schemas.openxmlformats.org/drawingml/2006/wordprocessingDrawing" xmlns:w10="urn:schemas-microsoft-com:office:word" xmlns:w="http://schemas.openxmlformats.org/wordprocessingml/2006/main" xmlns:w14="http://schemas.microsoft.com/office/word/2010/wordml" xmlns:w15="http://schemas.microsoft.com/office/word/2012/wordml" xmlns:w16cex="http://schemas.microsoft.com/office/word/2018/wordml/cex" xmlns:w16cid="http://schemas.microsoft.com/office/word/2016/wordml/cid" xmlns:w16="http://schemas.microsoft.com/office/word/2018/wordml" xmlns:w16sdtdh="http://schemas.microsoft.com/office/word/2020/wordml/sdtdatahash" xmlns:w16se="http://schemas.microsoft.com/office/word/2015/wordml/symex" xmlns:wpg="http://schemas.microsoft.com/office/word/2010/wordprocessingGroup" xmlns:wpi="http://schemas.microsoft.com/office/word/2010/wordprocessingInk" xmlns:wne="http://schemas.microsoft.com/office/word/2006/wordml" xmlns:wps="http://schemas.microsoft.com/office/word/2010/wordprocessingShape" mc:Ignorable="w14 w15 w16se w16cid w16 w16cex w16sdtdh wp14">
   <w:abstractNum w:abstractNumId="0" w15:restartNumberingAfterBreak="0">
+    <w:nsid w:val="03132CC9"/>
+    <w:multiLevelType w:val="hybridMultilevel"/>
+    <w:tmpl w:val="B1CC5488"/>
+    <w:lvl w:ilvl="0" w:tplc="04020001">
+      <w:start w:val="1"/>
+      <w:numFmt w:val="bullet"/>
+      <w:lvlText w:val=""/>
+      <w:lvlJc w:val="left"/>
+      <w:pPr>
+        <w:ind w:left="780" w:hanging="360"/>
+      </w:pPr>
+      <w:rPr>
+        <w:rFonts w:ascii="Symbol" w:hAnsi="Symbol" w:hint="default"/>
+      </w:rPr>
+    </w:lvl>
+    <w:lvl w:ilvl="1" w:tplc="04020003" w:tentative="1">
+      <w:start w:val="1"/>
+      <w:numFmt w:val="bullet"/>
+      <w:lvlText w:val="o"/>
+      <w:lvlJc w:val="left"/>
+      <w:pPr>
+        <w:ind w:left="1500" w:hanging="360"/>
+      </w:pPr>
+      <w:rPr>
+        <w:rFonts w:ascii="Courier New" w:hAnsi="Courier New" w:cs="Courier New" w:hint="default"/>
+      </w:rPr>
+    </w:lvl>
+    <w:lvl w:ilvl="2" w:tplc="04020005" w:tentative="1">
+      <w:start w:val="1"/>
+      <w:numFmt w:val="bullet"/>
+      <w:lvlText w:val=""/>
+      <w:lvlJc w:val="left"/>
+      <w:pPr>
+        <w:ind w:left="2220" w:hanging="360"/>
+      </w:pPr>
+      <w:rPr>
+        <w:rFonts w:ascii="Wingdings" w:hAnsi="Wingdings" w:hint="default"/>
+      </w:rPr>
+    </w:lvl>
+    <w:lvl w:ilvl="3" w:tplc="04020001" w:tentative="1">
+      <w:start w:val="1"/>
+      <w:numFmt w:val="bullet"/>
+      <w:lvlText w:val=""/>
+      <w:lvlJc w:val="left"/>
+      <w:pPr>
+        <w:ind w:left="2940" w:hanging="360"/>
+      </w:pPr>
+      <w:rPr>
+        <w:rFonts w:ascii="Symbol" w:hAnsi="Symbol" w:hint="default"/>
+      </w:rPr>
+    </w:lvl>
+    <w:lvl w:ilvl="4" w:tplc="04020003" w:tentative="1">
+      <w:start w:val="1"/>
+      <w:numFmt w:val="bullet"/>
+      <w:lvlText w:val="o"/>
+      <w:lvlJc w:val="left"/>
+      <w:pPr>
+        <w:ind w:left="3660" w:hanging="360"/>
+      </w:pPr>
+      <w:rPr>
+        <w:rFonts w:ascii="Courier New" w:hAnsi="Courier New" w:cs="Courier New" w:hint="default"/>
+      </w:rPr>
+    </w:lvl>
+    <w:lvl w:ilvl="5" w:tplc="04020005" w:tentative="1">
+      <w:start w:val="1"/>
+      <w:numFmt w:val="bullet"/>
+      <w:lvlText w:val=""/>
+      <w:lvlJc w:val="left"/>
+      <w:pPr>
+        <w:ind w:left="4380" w:hanging="360"/>
+      </w:pPr>
+      <w:rPr>
+        <w:rFonts w:ascii="Wingdings" w:hAnsi="Wingdings" w:hint="default"/>
+      </w:rPr>
+    </w:lvl>
+    <w:lvl w:ilvl="6" w:tplc="04020001" w:tentative="1">
+      <w:start w:val="1"/>
+      <w:numFmt w:val="bullet"/>
+      <w:lvlText w:val=""/>
+      <w:lvlJc w:val="left"/>
+      <w:pPr>
+        <w:ind w:left="5100" w:hanging="360"/>
+      </w:pPr>
+      <w:rPr>
+        <w:rFonts w:ascii="Symbol" w:hAnsi="Symbol" w:hint="default"/>
+      </w:rPr>
+    </w:lvl>
+    <w:lvl w:ilvl="7" w:tplc="04020003" w:tentative="1">
+      <w:start w:val="1"/>
+      <w:numFmt w:val="bullet"/>
+      <w:lvlText w:val="o"/>
+      <w:lvlJc w:val="left"/>
+      <w:pPr>
+        <w:ind w:left="5820" w:hanging="360"/>
+      </w:pPr>
+      <w:rPr>
+        <w:rFonts w:ascii="Courier New" w:hAnsi="Courier New" w:cs="Courier New" w:hint="default"/>
+      </w:rPr>
+    </w:lvl>
+    <w:lvl w:ilvl="8" w:tplc="04020005" w:tentative="1">
+      <w:start w:val="1"/>
+      <w:numFmt w:val="bullet"/>
+      <w:lvlText w:val=""/>
+      <w:lvlJc w:val="left"/>
+      <w:pPr>
+        <w:ind w:left="6540" w:hanging="360"/>
+      </w:pPr>
+      <w:rPr>
+        <w:rFonts w:ascii="Wingdings" w:hAnsi="Wingdings" w:hint="default"/>
+      </w:rPr>
+    </w:lvl>
+  </w:abstractNum>
+  <w:abstractNum w:abstractNumId="1" w15:restartNumberingAfterBreak="0">
     <w:nsid w:val="69400683"/>
     <w:multiLevelType w:val="multilevel"/>
     <w:tmpl w:val="E4843CBE"/>
@@ -907,6 +1204,9 @@
     </w:lvl>
   </w:abstractNum>
   <w:num w:numId="1" w16cid:durableId="230310063">
+    <w:abstractNumId w:val="1"/>
+  </w:num>
+  <w:num w:numId="2" w16cid:durableId="1937326777">
     <w:abstractNumId w:val="0"/>
   </w:num>
 </w:numbering>

</xml_diff>